<commit_message>
cenotes, google analytics and mexico banner
</commit_message>
<xml_diff>
--- a/mexico/MEXICO.docx
+++ b/mexico/MEXICO.docx
@@ -215,15 +215,151 @@
       </w:r>
     </w:p>
     <w:p>
+      <w:r>
+        <w:t>Sadly enough, the encounters with big groups of Hammerheads and other fish are becoming less and less normal. Even though significant areas in the Sea of Cortez are part of the UNESCO World Heritage Sites, there is lots of overfishing. The Mexican government tries to help and tries to create new parks. The local government and the fisheries don’t care. Money comes first…</w:t>
+      </w:r>
+    </w:p>
+    <w:p/>
+    <w:p>
+      <w:r>
+        <w:t>CENOTES</w:t>
+      </w:r>
+    </w:p>
+    <w:p>
+      <w:r>
+        <w:t xml:space="preserve">If you want to dive the cenotes, you’ll have to go to </w:t>
+      </w:r>
+      <w:r>
+        <w:t xml:space="preserve">the Playa Del Carmen and Tulum area on </w:t>
+      </w:r>
+      <w:r>
+        <w:t>the Yucatan Peninsula, East Mexico. The Cenotes</w:t>
+      </w:r>
+      <w:r>
+        <w:t xml:space="preserve"> are natural pits, formed when the limestone bedrock collapsed. Now these sinkholes</w:t>
+      </w:r>
+      <w:r>
+        <w:t xml:space="preserve"> form beautiful sinkholes</w:t>
+      </w:r>
+      <w:r>
+        <w:t xml:space="preserve"> with crystal clear waters and sometimes kilometres</w:t>
+      </w:r>
+      <w:r>
+        <w:t>/</w:t>
+      </w:r>
+      <w:r>
+        <w:t>miles of underwater cave systems.</w:t>
+      </w:r>
+    </w:p>
+    <w:p>
+      <w:r>
+        <w:t>The cenotes have some of the best visibility in the world</w:t>
+      </w:r>
+      <w:r>
+        <w:t>, sometimes more than 100m/330ft. People can even get vertigo from it. The rainwater that comes in, is so much</w:t>
+      </w:r>
+      <w:r>
+        <w:t xml:space="preserve"> filtered</w:t>
+      </w:r>
+      <w:r>
+        <w:t xml:space="preserve"> before it reaches the pit, that there are no more particles </w:t>
+      </w:r>
+      <w:proofErr w:type="spellStart"/>
+      <w:r>
+        <w:t>di</w:t>
+      </w:r>
+      <w:r>
+        <w:t>solved</w:t>
+      </w:r>
+      <w:proofErr w:type="spellEnd"/>
+      <w:r>
+        <w:t xml:space="preserve"> in it. Only when divers kick up the silt from the bottom, the great vis is disturbed. So, dive carefully</w:t>
+      </w:r>
+      <w:r>
+        <w:t xml:space="preserve"> and don’t ruin it</w:t>
+      </w:r>
+      <w:r>
+        <w:t>!</w:t>
+      </w:r>
+      <w:r>
+        <w:br/>
+        <w:t>Sometimes, when the cenotes are closer to the coast and when they are connected to the sea through a cave system, you may encounter a mirroring halocline where the saline water reaches the fresh water.</w:t>
+      </w:r>
+      <w:r>
+        <w:br/>
+        <w:t>Water temperature in the cenotes is around 24C/75F.</w:t>
+      </w:r>
+    </w:p>
+    <w:p>
+      <w:r>
+        <w:t xml:space="preserve">There are </w:t>
+      </w:r>
+      <w:r>
+        <w:t>thousands of</w:t>
+      </w:r>
+      <w:r>
+        <w:t xml:space="preserve"> cenotes</w:t>
+      </w:r>
+      <w:r>
+        <w:t xml:space="preserve"> but not all of them are completely explored. Regular divers, so no</w:t>
+      </w:r>
+      <w:r>
+        <w:t>t the</w:t>
+      </w:r>
+      <w:r>
+        <w:t xml:space="preserve"> </w:t>
+      </w:r>
+      <w:r>
+        <w:t>cave divers, can enter around 15</w:t>
+      </w:r>
+      <w:r>
+        <w:t xml:space="preserve"> of them. </w:t>
+      </w:r>
+      <w:r>
+        <w:t xml:space="preserve">One of the most popular </w:t>
+      </w:r>
+      <w:r>
+        <w:t xml:space="preserve">is Dos Ojos. These are </w:t>
+      </w:r>
+      <w:r>
+        <w:t xml:space="preserve">two cenotes connected by a cave. The diving isn’t that deep(10m/33ft) so there will be a good </w:t>
+      </w:r>
+      <w:r>
+        <w:t>number</w:t>
+      </w:r>
+      <w:r>
+        <w:t xml:space="preserve"> of snorkelers too. </w:t>
+      </w:r>
+      <w:r>
+        <w:t xml:space="preserve">Still, it is beautiful when all the sunlight comes down the holes in the ceiling. </w:t>
+      </w:r>
+      <w:r>
+        <w:t>One of Dos Ojos is called the Bat Cave. Guess which animals fly around in there?</w:t>
+      </w:r>
+      <w:r>
+        <w:br/>
+        <w:t>If you are a bit more experienced and you don’t want snorkelers around, go to The Pit. This one is deeper. The cenote goes to 40m and has a hydrogen sulphide layer at 30m</w:t>
+      </w:r>
+      <w:r>
+        <w:t xml:space="preserve">. Diving through it seems like diving through the clouds. </w:t>
+      </w:r>
+      <w:proofErr w:type="gramStart"/>
+      <w:r>
+        <w:t>Also</w:t>
+      </w:r>
+      <w:proofErr w:type="gramEnd"/>
+      <w:r>
+        <w:t xml:space="preserve"> Angelita has this mystical layer. Going in it makes you feel like diving in a nightly forest.</w:t>
+      </w:r>
+    </w:p>
+    <w:p>
       <w:bookmarkStart w:id="0" w:name="_GoBack"/>
       <w:r>
-        <w:t>Sadly enough, the encounters with big groups of Hammerheads and other fish are becoming less and less normal. Even though significant areas in the Sea of Cortez are part of the UNESCO World Heritage Sites, there is lots of overfishing. The Mexican government tries to help and tries to create new parks. The local government and the fisheries don’t care. Money comes first…</w:t>
-      </w:r>
-      <w:bookmarkEnd w:id="0"/>
-      <w:r>
-        <w:br/>
-      </w:r>
-    </w:p>
+        <w:t>Diving the cenotes is a bucket list thing to do. Find the one(s) that suits you the best, go dive it with pleasure and see the WOW-effect. Get in contact with Kasper from Halocline Divers. He’ll try to do his best to fulfil all your diving needs.</w:t>
+      </w:r>
+    </w:p>
+    <w:bookmarkEnd w:id="0"/>
+    <w:p/>
     <w:sectPr>
       <w:pgSz w:w="11906" w:h="16838"/>
       <w:pgMar w:top="1440" w:right="1440" w:bottom="1440" w:left="1440" w:header="708" w:footer="708" w:gutter="0"/>
@@ -357,6 +493,7 @@
     <w:lsdException w:name="HTML Sample" w:semiHidden="1" w:unhideWhenUsed="1"/>
     <w:lsdException w:name="HTML Typewriter" w:semiHidden="1" w:unhideWhenUsed="1"/>
     <w:lsdException w:name="HTML Variable" w:semiHidden="1" w:unhideWhenUsed="1"/>
+    <w:lsdException w:name="Normal Table" w:semiHidden="1" w:unhideWhenUsed="1"/>
     <w:lsdException w:name="annotation subject" w:semiHidden="1" w:unhideWhenUsed="1"/>
     <w:lsdException w:name="No List" w:semiHidden="1" w:unhideWhenUsed="1"/>
     <w:lsdException w:name="Outline List 1" w:semiHidden="1" w:unhideWhenUsed="1"/>
@@ -403,8 +540,10 @@
     <w:lsdException w:name="Table Subtle 2" w:semiHidden="1" w:unhideWhenUsed="1"/>
     <w:lsdException w:name="Table Web 1" w:semiHidden="1" w:unhideWhenUsed="1"/>
     <w:lsdException w:name="Table Web 2" w:semiHidden="1" w:unhideWhenUsed="1"/>
+    <w:lsdException w:name="Table Web 3" w:semiHidden="1" w:unhideWhenUsed="1"/>
     <w:lsdException w:name="Balloon Text" w:semiHidden="1" w:unhideWhenUsed="1"/>
     <w:lsdException w:name="Table Grid" w:uiPriority="39"/>
+    <w:lsdException w:name="Table Theme" w:semiHidden="1" w:unhideWhenUsed="1"/>
     <w:lsdException w:name="Placeholder Text" w:semiHidden="1"/>
     <w:lsdException w:name="No Spacing" w:uiPriority="1" w:qFormat="1"/>
     <w:lsdException w:name="Light Shading" w:uiPriority="60"/>
@@ -632,6 +771,7 @@
   <w:style w:type="character" w:default="1" w:styleId="Standaardalinea-lettertype">
     <w:name w:val="Default Paragraph Font"/>
     <w:uiPriority w:val="1"/>
+    <w:semiHidden/>
     <w:unhideWhenUsed/>
   </w:style>
   <w:style w:type="table" w:default="1" w:styleId="Standaardtabel">

</xml_diff>

<commit_message>
mail change and cozumel blog
</commit_message>
<xml_diff>
--- a/mexico/MEXICO.docx
+++ b/mexico/MEXICO.docx
@@ -353,9 +353,129 @@
       </w:r>
     </w:p>
     <w:p>
+      <w:r>
+        <w:t>Diving the cenotes is a bucket list thing to do. Find the one(s) that suits you the best, go dive it with pleasure and see the WOW-effect. Get in contact with Kasper from Halocline Divers. He’ll try to do his best to fulfil all your diving needs.</w:t>
+      </w:r>
+    </w:p>
+    <w:p/>
+    <w:p>
+      <w:r>
+        <w:t>COZUMEL</w:t>
+      </w:r>
+    </w:p>
+    <w:p>
+      <w:r>
+        <w:t>Cozumel is a</w:t>
+      </w:r>
+      <w:r>
+        <w:t>n</w:t>
+      </w:r>
+      <w:r>
+        <w:t xml:space="preserve"> island in the Caribbean Sea, East of the Yucatan Peninsula.</w:t>
+      </w:r>
+      <w:r>
+        <w:t xml:space="preserve"> It is the biggest Mexican island, r</w:t>
+      </w:r>
+      <w:r>
+        <w:t>ight in front of Playa Del Carme</w:t>
+      </w:r>
+      <w:r>
+        <w:t>n. To reach i</w:t>
+      </w:r>
+      <w:r>
+        <w:t>t, you take the ferry from PDC</w:t>
+      </w:r>
+      <w:r>
+        <w:t xml:space="preserve"> or you fly from Cancun or Mexico City. In t</w:t>
+      </w:r>
+      <w:r>
+        <w:t>he summer months, there are</w:t>
+      </w:r>
+      <w:r>
+        <w:t xml:space="preserve"> international flight</w:t>
+      </w:r>
+      <w:r>
+        <w:t>s</w:t>
+      </w:r>
+      <w:r>
+        <w:t xml:space="preserve"> landing on the Cozumel airstrip.</w:t>
+      </w:r>
+    </w:p>
+    <w:p>
+      <w:r>
+        <w:t>Half</w:t>
+      </w:r>
+      <w:r>
+        <w:t xml:space="preserve"> of the Cozumel tourists are divers and/or snorkelers. </w:t>
+      </w:r>
+      <w:r>
+        <w:t>The rest are sunseekers or cruise ship passengers.</w:t>
+      </w:r>
+      <w:r>
+        <w:t xml:space="preserve"> Most of the tourists come in the summer months and on spring break. If you can, visit Cozumel some other time. Also, the island is in the hurricane path. In September and October, you </w:t>
+      </w:r>
+      <w:r>
+        <w:lastRenderedPageBreak/>
+        <w:t>have the most chance your diving will be limited or cancelled due to tropical storms.</w:t>
+      </w:r>
+      <w:r>
+        <w:br/>
+        <w:t>Water temperatures are good all year round, between 26C/78F and 30C/86F.</w:t>
+      </w:r>
+      <w:r>
+        <w:t xml:space="preserve"> Visibility is always around 30m/100ft.</w:t>
+      </w:r>
+    </w:p>
+    <w:p>
+      <w:r>
+        <w:t xml:space="preserve">Cozumel lies on the second biggest barrier reef of the world, the </w:t>
+      </w:r>
+      <w:proofErr w:type="spellStart"/>
+      <w:r>
+        <w:t>Meso</w:t>
+      </w:r>
+      <w:proofErr w:type="spellEnd"/>
+      <w:r>
+        <w:t xml:space="preserve">-American barrier reef. Most of the dive sites will be in the </w:t>
+      </w:r>
+      <w:r>
+        <w:t>Cozumel Reefs National Marine Park</w:t>
+      </w:r>
+      <w:r>
+        <w:t xml:space="preserve"> and you’ll find plenty of fish and beautiful coral. For sure, check for the endemic toadfish and different turtles!</w:t>
+      </w:r>
+      <w:r>
+        <w:br/>
+        <w:t>The island has great diving for all types of divers. There are protected bays with no current for the novices, funky drift dives for thrill seekers, steep walls full of colourful coral and sponges</w:t>
+      </w:r>
+      <w:r>
+        <w:t>, nurse sharks and eagle rays</w:t>
+      </w:r>
+      <w:r>
+        <w:t xml:space="preserve"> and </w:t>
+      </w:r>
+      <w:r>
+        <w:t xml:space="preserve">finally </w:t>
+      </w:r>
+      <w:r>
+        <w:t>the must-do Devils Throat cave dive.</w:t>
+      </w:r>
+    </w:p>
+    <w:p>
       <w:bookmarkStart w:id="0" w:name="_GoBack"/>
       <w:r>
-        <w:t>Diving the cenotes is a bucket list thing to do. Find the one(s) that suits you the best, go dive it with pleasure and see the WOW-effect. Get in contact with Kasper from Halocline Divers. He’ll try to do his best to fulfil all your diving needs.</w:t>
+        <w:t xml:space="preserve">There are lots of dive </w:t>
+      </w:r>
+      <w:proofErr w:type="spellStart"/>
+      <w:r>
+        <w:t>centers</w:t>
+      </w:r>
+      <w:proofErr w:type="spellEnd"/>
+      <w:r>
+        <w:t xml:space="preserve"> on Cozumel so it’s difficult to find one out of the blue. I recommend Deep Blue Cozumel. First, they dive in smaller groups, what is always nice. And second, they will fulfil all your diving needs. You ask, they deliver!</w:t>
+      </w:r>
+      <w:r>
+        <w:br/>
       </w:r>
     </w:p>
     <w:bookmarkEnd w:id="0"/>

</xml_diff>